<commit_message>
The Whole Week Advanced Java, like jdbc, jpa and hibernate
</commit_message>
<xml_diff>
--- a/Capgemini-Training/Capg-AdvJava-Training/CapgeminiAdvJavaIndex_Satakratu.docx
+++ b/Capgemini-Training/Capg-AdvJava-Training/CapgeminiAdvJavaIndex_Satakratu.docx
@@ -26,7 +26,2128 @@
         <w:rPr>
           <w:lang w:val="en-GB"/>
         </w:rPr>
-        <w:t xml:space="preserve">, 2) Listening, 3) Don’t go for multitasking </w:t>
+        <w:t>, 2) Listenin</w:t>
+      </w:r>
+      <w:r>
+        <w:rPr>
+          <w:lang w:val="en-GB"/>
+        </w:rPr>
+        <w:t>g, 3) Don’t go for multitasking, 4) Concentrate on others</w:t>
+      </w:r>
+    </w:p>
+    <w:p>
+      <w:pPr>
+        <w:rPr>
+          <w:lang w:val="en-GB"/>
+        </w:rPr>
+      </w:pPr>
+    </w:p>
+    <w:p>
+      <w:pPr>
+        <w:rPr>
+          <w:lang w:val="en-GB"/>
+        </w:rPr>
+      </w:pPr>
+      <w:r>
+        <w:rPr>
+          <w:lang w:val="en-GB"/>
+        </w:rPr>
+        <w:t>Most important points for Presentation:</w:t>
+      </w:r>
+    </w:p>
+    <w:p>
+      <w:pPr>
+        <w:rPr>
+          <w:lang w:val="en-GB"/>
+        </w:rPr>
+      </w:pPr>
+      <w:r>
+        <w:rPr>
+          <w:lang w:val="en-GB"/>
+        </w:rPr>
+        <w:t>Confidence on the subject, body language, eye contact, the way of presenting</w:t>
+      </w:r>
+    </w:p>
+    <w:p>
+      <w:pPr>
+        <w:rPr>
+          <w:lang w:val="en-GB"/>
+        </w:rPr>
+      </w:pPr>
+    </w:p>
+    <w:p>
+      <w:pPr>
+        <w:jc w:val="center"/>
+        <w:rPr>
+          <w:color w:val="FF0000"/>
+          <w:lang w:val="en-GB"/>
+        </w:rPr>
+      </w:pPr>
+      <w:proofErr w:type="spellStart"/>
+      <w:r>
+        <w:rPr>
+          <w:color w:val="FF0000"/>
+          <w:lang w:val="en-GB"/>
+        </w:rPr>
+        <w:t>Capgemini</w:t>
+      </w:r>
+      <w:proofErr w:type="spellEnd"/>
+      <w:r>
+        <w:rPr>
+          <w:color w:val="FF0000"/>
+          <w:lang w:val="en-GB"/>
+        </w:rPr>
+        <w:t xml:space="preserve"> Advance JAVA Index</w:t>
+      </w:r>
+    </w:p>
+    <w:p>
+      <w:pPr>
+        <w:rPr>
+          <w:lang w:val="en-GB"/>
+        </w:rPr>
+      </w:pPr>
+    </w:p>
+    <w:p>
+      <w:pPr>
+        <w:rPr>
+          <w:lang w:val="en-GB"/>
+        </w:rPr>
+      </w:pPr>
+      <w:r>
+        <w:rPr>
+          <w:lang w:val="en-GB"/>
+        </w:rPr>
+        <w:t>1.Junit</w:t>
+      </w:r>
+    </w:p>
+    <w:p>
+      <w:pPr>
+        <w:rPr>
+          <w:lang w:val="en-GB"/>
+        </w:rPr>
+      </w:pPr>
+      <w:r>
+        <w:rPr>
+          <w:lang w:val="en-GB"/>
+        </w:rPr>
+        <w:t>2.JDBC</w:t>
+      </w:r>
+    </w:p>
+    <w:p>
+      <w:pPr>
+        <w:rPr>
+          <w:lang w:val="en-GB"/>
+        </w:rPr>
+      </w:pPr>
+    </w:p>
+    <w:p>
+      <w:pPr>
+        <w:rPr>
+          <w:lang w:val="en-GB"/>
+        </w:rPr>
+      </w:pPr>
+    </w:p>
+    <w:p>
+      <w:pPr>
+        <w:rPr>
+          <w:lang w:val="en-GB"/>
+        </w:rPr>
+      </w:pPr>
+      <w:r>
+        <w:rPr>
+          <w:lang w:val="en-GB"/>
+        </w:rPr>
+        <w:t>1.Junit</w:t>
+      </w:r>
+    </w:p>
+    <w:p>
+      <w:pPr>
+        <w:rPr>
+          <w:lang w:val="en-GB"/>
+        </w:rPr>
+      </w:pPr>
+      <w:proofErr w:type="spellStart"/>
+      <w:r>
+        <w:rPr>
+          <w:lang w:val="en-GB"/>
+        </w:rPr>
+        <w:t>Tesing</w:t>
+      </w:r>
+      <w:proofErr w:type="spellEnd"/>
+      <w:r>
+        <w:rPr>
+          <w:lang w:val="en-GB"/>
+        </w:rPr>
+        <w:t>: To test a product</w:t>
+      </w:r>
+    </w:p>
+    <w:p>
+      <w:pPr>
+        <w:rPr>
+          <w:lang w:val="en-GB"/>
+        </w:rPr>
+      </w:pPr>
+      <w:r>
+        <w:rPr>
+          <w:lang w:val="en-GB"/>
+        </w:rPr>
+        <w:tab/>
+      </w:r>
+      <w:proofErr w:type="spellStart"/>
+      <w:r>
+        <w:rPr>
+          <w:lang w:val="en-GB"/>
+        </w:rPr>
+        <w:t>BlackBox</w:t>
+      </w:r>
+      <w:proofErr w:type="spellEnd"/>
+      <w:r>
+        <w:rPr>
+          <w:lang w:val="en-GB"/>
+        </w:rPr>
+        <w:t>:</w:t>
+      </w:r>
+    </w:p>
+    <w:p>
+      <w:pPr>
+        <w:ind w:left="1440"/>
+        <w:rPr>
+          <w:lang w:val="en-GB"/>
+        </w:rPr>
+      </w:pPr>
+      <w:r>
+        <w:rPr>
+          <w:lang w:val="en-GB"/>
+        </w:rPr>
+        <w:t>Tester does this test. They don’t have any knowledge about technology. They test based on Functional Specifications.</w:t>
+      </w:r>
+    </w:p>
+    <w:p>
+      <w:pPr>
+        <w:rPr>
+          <w:lang w:val="en-GB"/>
+        </w:rPr>
+      </w:pPr>
+      <w:r>
+        <w:rPr>
+          <w:lang w:val="en-GB"/>
+        </w:rPr>
+        <w:tab/>
+      </w:r>
+      <w:proofErr w:type="spellStart"/>
+      <w:r>
+        <w:rPr>
+          <w:lang w:val="en-GB"/>
+        </w:rPr>
+        <w:t>WhiteBox</w:t>
+      </w:r>
+      <w:proofErr w:type="spellEnd"/>
+      <w:r>
+        <w:rPr>
+          <w:lang w:val="en-GB"/>
+        </w:rPr>
+        <w:t>:</w:t>
+      </w:r>
+    </w:p>
+    <w:p>
+      <w:pPr>
+        <w:ind w:left="1440"/>
+        <w:rPr>
+          <w:lang w:val="en-GB"/>
+        </w:rPr>
+      </w:pPr>
+      <w:r>
+        <w:rPr>
+          <w:lang w:val="en-GB"/>
+        </w:rPr>
+        <w:t>Developer does this test. Based on Functional Specifications only. They do the Unit Testing.</w:t>
+      </w:r>
+    </w:p>
+    <w:p>
+      <w:pPr>
+        <w:rPr>
+          <w:lang w:val="en-GB"/>
+        </w:rPr>
+      </w:pPr>
+    </w:p>
+    <w:p>
+      <w:pPr>
+        <w:rPr>
+          <w:lang w:val="en-GB"/>
+        </w:rPr>
+      </w:pPr>
+      <w:r>
+        <w:rPr>
+          <w:lang w:val="en-GB"/>
+        </w:rPr>
+        <w:t>What is Unit Testing: Testing the code line by line</w:t>
+      </w:r>
+    </w:p>
+    <w:p>
+      <w:pPr>
+        <w:rPr>
+          <w:lang w:val="en-GB"/>
+        </w:rPr>
+      </w:pPr>
+      <w:r>
+        <w:rPr>
+          <w:lang w:val="en-GB"/>
+        </w:rPr>
+        <w:t xml:space="preserve">It has two </w:t>
+      </w:r>
+      <w:proofErr w:type="gramStart"/>
+      <w:r>
+        <w:rPr>
+          <w:lang w:val="en-GB"/>
+        </w:rPr>
+        <w:t>types :</w:t>
+      </w:r>
+      <w:proofErr w:type="gramEnd"/>
+      <w:r>
+        <w:rPr>
+          <w:lang w:val="en-GB"/>
+        </w:rPr>
+        <w:t xml:space="preserve"> </w:t>
+      </w:r>
+    </w:p>
+    <w:p>
+      <w:pPr>
+        <w:rPr>
+          <w:lang w:val="en-GB"/>
+        </w:rPr>
+      </w:pPr>
+    </w:p>
+    <w:p>
+      <w:pPr>
+        <w:rPr>
+          <w:lang w:val="en-GB"/>
+        </w:rPr>
+      </w:pPr>
+    </w:p>
+    <w:p>
+      <w:pPr>
+        <w:rPr>
+          <w:lang w:val="en-GB"/>
+        </w:rPr>
+      </w:pPr>
+    </w:p>
+    <w:p>
+      <w:pPr>
+        <w:rPr>
+          <w:lang w:val="en-GB"/>
+        </w:rPr>
+      </w:pPr>
+      <w:r>
+        <w:rPr>
+          <w:lang w:val="en-GB"/>
+        </w:rPr>
+        <w:t>JDBC (Java Database Connectivity)</w:t>
+      </w:r>
+    </w:p>
+    <w:p>
+      <w:pPr>
+        <w:rPr>
+          <w:lang w:val="en-GB"/>
+        </w:rPr>
+      </w:pPr>
+      <w:r>
+        <w:rPr>
+          <w:lang w:val="en-GB"/>
+        </w:rPr>
+        <w:t xml:space="preserve">Java Objects -&gt; JDBC API -&gt; JDBC Driver -&gt; </w:t>
+      </w:r>
+      <w:proofErr w:type="spellStart"/>
+      <w:r>
+        <w:rPr>
+          <w:lang w:val="en-GB"/>
+        </w:rPr>
+        <w:t>Databse</w:t>
+      </w:r>
+      <w:proofErr w:type="spellEnd"/>
+      <w:r>
+        <w:rPr>
+          <w:lang w:val="en-GB"/>
+        </w:rPr>
+        <w:t xml:space="preserve"> (MySQL/Oracle/PostgreSQL)</w:t>
+      </w:r>
+    </w:p>
+    <w:p>
+      <w:pPr>
+        <w:rPr>
+          <w:lang w:val="en-GB"/>
+        </w:rPr>
+      </w:pPr>
+    </w:p>
+    <w:p>
+      <w:pPr>
+        <w:rPr>
+          <w:lang w:val="en-GB"/>
+        </w:rPr>
+      </w:pPr>
+    </w:p>
+    <w:p>
+      <w:pPr>
+        <w:pStyle w:val="ListParagraph"/>
+        <w:numPr>
+          <w:ilvl w:val="0"/>
+          <w:numId w:val="1"/>
+        </w:numPr>
+        <w:rPr>
+          <w:lang w:val="en-GB"/>
+        </w:rPr>
+      </w:pPr>
+      <w:r>
+        <w:rPr>
+          <w:lang w:val="en-GB"/>
+        </w:rPr>
+        <w:lastRenderedPageBreak/>
+        <w:t>Load &amp; Register JDBC Driver</w:t>
+      </w:r>
+    </w:p>
+    <w:p>
+      <w:pPr>
+        <w:pStyle w:val="ListParagraph"/>
+        <w:rPr>
+          <w:lang w:val="en-GB"/>
+        </w:rPr>
+      </w:pPr>
+      <w:r>
+        <w:rPr>
+          <w:lang w:val="en-GB"/>
+        </w:rPr>
+        <w:t>JDBC driver acts as a bridge between Java application and database.</w:t>
+      </w:r>
+    </w:p>
+    <w:p>
+      <w:pPr>
+        <w:pStyle w:val="ListParagraph"/>
+        <w:rPr>
+          <w:lang w:val="en-GB"/>
+        </w:rPr>
+      </w:pPr>
+      <w:r>
+        <w:rPr>
+          <w:lang w:val="en-GB"/>
+        </w:rPr>
+        <w:t>It loads the database-specific driver into memory</w:t>
+      </w:r>
+    </w:p>
+    <w:p>
+      <w:pPr>
+        <w:pStyle w:val="ListParagraph"/>
+        <w:rPr>
+          <w:lang w:val="en-GB"/>
+        </w:rPr>
+      </w:pPr>
+      <w:r>
+        <w:rPr>
+          <w:lang w:val="en-GB"/>
+        </w:rPr>
+        <w:t>Example:</w:t>
+      </w:r>
+    </w:p>
+    <w:p>
+      <w:pPr>
+        <w:pStyle w:val="ListParagraph"/>
+        <w:rPr>
+          <w:lang w:val="en-GB"/>
+        </w:rPr>
+      </w:pPr>
+      <w:r>
+        <w:rPr>
+          <w:lang w:val="en-GB"/>
+        </w:rPr>
+        <w:tab/>
+      </w:r>
+      <w:proofErr w:type="spellStart"/>
+      <w:r>
+        <w:rPr>
+          <w:lang w:val="en-GB"/>
+        </w:rPr>
+        <w:t>Class.forName</w:t>
+      </w:r>
+      <w:proofErr w:type="spellEnd"/>
+      <w:r>
+        <w:rPr>
+          <w:lang w:val="en-GB"/>
+        </w:rPr>
+        <w:t>(Driver);</w:t>
+      </w:r>
+    </w:p>
+    <w:p>
+      <w:pPr>
+        <w:pStyle w:val="ListParagraph"/>
+        <w:numPr>
+          <w:ilvl w:val="0"/>
+          <w:numId w:val="1"/>
+        </w:numPr>
+        <w:rPr>
+          <w:lang w:val="en-GB"/>
+        </w:rPr>
+      </w:pPr>
+      <w:r>
+        <w:rPr>
+          <w:lang w:val="en-GB"/>
+        </w:rPr>
+        <w:t>Create Database URL:</w:t>
+      </w:r>
+    </w:p>
+    <w:p>
+      <w:pPr>
+        <w:pStyle w:val="ListParagraph"/>
+        <w:rPr>
+          <w:lang w:val="en-GB"/>
+        </w:rPr>
+      </w:pPr>
+      <w:r>
+        <w:rPr>
+          <w:lang w:val="en-GB"/>
+        </w:rPr>
+        <w:t>URL contains database location and name</w:t>
+      </w:r>
+    </w:p>
+    <w:p>
+      <w:pPr>
+        <w:pStyle w:val="ListParagraph"/>
+        <w:rPr>
+          <w:lang w:val="en-GB"/>
+        </w:rPr>
+      </w:pPr>
+      <w:r>
+        <w:rPr>
+          <w:lang w:val="en-GB"/>
+        </w:rPr>
+        <w:t xml:space="preserve">String </w:t>
+      </w:r>
+      <w:proofErr w:type="spellStart"/>
+      <w:r>
+        <w:rPr>
+          <w:lang w:val="en-GB"/>
+        </w:rPr>
+        <w:t>url</w:t>
+      </w:r>
+      <w:proofErr w:type="spellEnd"/>
+      <w:r>
+        <w:rPr>
+          <w:lang w:val="en-GB"/>
+        </w:rPr>
+        <w:t>=”</w:t>
+      </w:r>
+      <w:r>
+        <w:t xml:space="preserve"> </w:t>
+      </w:r>
+      <w:proofErr w:type="spellStart"/>
+      <w:proofErr w:type="gramStart"/>
+      <w:r>
+        <w:rPr>
+          <w:lang w:val="en-GB"/>
+        </w:rPr>
+        <w:t>jdbc:oracle</w:t>
+      </w:r>
+      <w:proofErr w:type="gramEnd"/>
+      <w:r>
+        <w:rPr>
+          <w:lang w:val="en-GB"/>
+        </w:rPr>
+        <w:t>:thin</w:t>
+      </w:r>
+      <w:proofErr w:type="spellEnd"/>
+      <w:r>
+        <w:rPr>
+          <w:lang w:val="en-GB"/>
+        </w:rPr>
+        <w:t>:@localhost:1521:XE</w:t>
+      </w:r>
+      <w:r>
+        <w:rPr>
+          <w:lang w:val="en-GB"/>
+        </w:rPr>
+        <w:t>”;</w:t>
+      </w:r>
+    </w:p>
+    <w:p>
+      <w:pPr>
+        <w:pStyle w:val="ListParagraph"/>
+        <w:rPr>
+          <w:lang w:val="en-GB"/>
+        </w:rPr>
+      </w:pPr>
+    </w:p>
+    <w:p>
+      <w:pPr>
+        <w:pStyle w:val="ListParagraph"/>
+        <w:numPr>
+          <w:ilvl w:val="0"/>
+          <w:numId w:val="1"/>
+        </w:numPr>
+        <w:rPr>
+          <w:lang w:val="en-GB"/>
+        </w:rPr>
+      </w:pPr>
+      <w:r>
+        <w:rPr>
+          <w:lang w:val="en-GB"/>
+        </w:rPr>
+        <w:t>Open Connection</w:t>
+      </w:r>
+    </w:p>
+    <w:p>
+      <w:pPr>
+        <w:pStyle w:val="ListParagraph"/>
+        <w:rPr>
+          <w:lang w:val="en-GB"/>
+        </w:rPr>
+      </w:pPr>
+      <w:r>
+        <w:rPr>
+          <w:lang w:val="en-GB"/>
+        </w:rPr>
+        <w:t>Connection object represents a physical connection to the database</w:t>
+      </w:r>
+    </w:p>
+    <w:p>
+      <w:pPr>
+        <w:pStyle w:val="ListParagraph"/>
+        <w:rPr>
+          <w:lang w:val="en-GB"/>
+        </w:rPr>
+      </w:pPr>
+      <w:r>
+        <w:rPr>
+          <w:lang w:val="en-GB"/>
+        </w:rPr>
+        <w:t>Connection conn=null;</w:t>
+      </w:r>
+    </w:p>
+    <w:p>
+      <w:pPr>
+        <w:pStyle w:val="ListParagraph"/>
+        <w:numPr>
+          <w:ilvl w:val="0"/>
+          <w:numId w:val="1"/>
+        </w:numPr>
+        <w:rPr>
+          <w:lang w:val="en-GB"/>
+        </w:rPr>
+      </w:pPr>
+      <w:r>
+        <w:rPr>
+          <w:lang w:val="en-GB"/>
+        </w:rPr>
+        <w:t>Establish Connection:</w:t>
+      </w:r>
+    </w:p>
+    <w:p>
+      <w:pPr>
+        <w:pStyle w:val="ListParagraph"/>
+        <w:rPr>
+          <w:lang w:val="en-GB"/>
+        </w:rPr>
+      </w:pPr>
+      <w:r>
+        <w:rPr>
+          <w:lang w:val="en-GB"/>
+        </w:rPr>
+        <w:t xml:space="preserve">Use </w:t>
+      </w:r>
+      <w:proofErr w:type="spellStart"/>
+      <w:r>
+        <w:rPr>
+          <w:lang w:val="en-GB"/>
+        </w:rPr>
+        <w:t>DriverManager</w:t>
+      </w:r>
+      <w:proofErr w:type="spellEnd"/>
+      <w:r>
+        <w:rPr>
+          <w:lang w:val="en-GB"/>
+        </w:rPr>
+        <w:t xml:space="preserve"> to connect Java with DB.</w:t>
+      </w:r>
+    </w:p>
+    <w:p>
+      <w:pPr>
+        <w:pStyle w:val="ListParagraph"/>
+        <w:rPr>
+          <w:lang w:val="en-GB"/>
+        </w:rPr>
+      </w:pPr>
+      <w:r>
+        <w:rPr>
+          <w:lang w:val="en-GB"/>
+        </w:rPr>
+        <w:tab/>
+      </w:r>
+      <w:r>
+        <w:rPr>
+          <w:lang w:val="en-GB"/>
+        </w:rPr>
+        <w:t xml:space="preserve">String </w:t>
+      </w:r>
+      <w:proofErr w:type="spellStart"/>
+      <w:r>
+        <w:rPr>
+          <w:lang w:val="en-GB"/>
+        </w:rPr>
+        <w:t>url</w:t>
+      </w:r>
+      <w:proofErr w:type="spellEnd"/>
+      <w:r>
+        <w:rPr>
+          <w:lang w:val="en-GB"/>
+        </w:rPr>
+        <w:t xml:space="preserve"> = "</w:t>
+      </w:r>
+      <w:proofErr w:type="spellStart"/>
+      <w:proofErr w:type="gramStart"/>
+      <w:r>
+        <w:rPr>
+          <w:lang w:val="en-GB"/>
+        </w:rPr>
+        <w:t>jdbc:oracle</w:t>
+      </w:r>
+      <w:proofErr w:type="gramEnd"/>
+      <w:r>
+        <w:rPr>
+          <w:lang w:val="en-GB"/>
+        </w:rPr>
+        <w:t>:thin</w:t>
+      </w:r>
+      <w:proofErr w:type="spellEnd"/>
+      <w:r>
+        <w:rPr>
+          <w:lang w:val="en-GB"/>
+        </w:rPr>
+        <w:t>:@localhost:1521:XE";</w:t>
+      </w:r>
+    </w:p>
+    <w:p>
+      <w:pPr>
+        <w:pStyle w:val="ListParagraph"/>
+        <w:rPr>
+          <w:lang w:val="en-GB"/>
+        </w:rPr>
+      </w:pPr>
+      <w:r>
+        <w:rPr>
+          <w:lang w:val="en-GB"/>
+        </w:rPr>
+        <w:t xml:space="preserve">         String </w:t>
+      </w:r>
+      <w:proofErr w:type="spellStart"/>
+      <w:r>
+        <w:rPr>
+          <w:lang w:val="en-GB"/>
+        </w:rPr>
+        <w:t>userName</w:t>
+      </w:r>
+      <w:proofErr w:type="spellEnd"/>
+      <w:r>
+        <w:rPr>
+          <w:lang w:val="en-GB"/>
+        </w:rPr>
+        <w:t xml:space="preserve"> = "</w:t>
+      </w:r>
+      <w:proofErr w:type="spellStart"/>
+      <w:r>
+        <w:rPr>
+          <w:lang w:val="en-GB"/>
+        </w:rPr>
+        <w:t>scott</w:t>
+      </w:r>
+      <w:proofErr w:type="spellEnd"/>
+      <w:r>
+        <w:rPr>
+          <w:lang w:val="en-GB"/>
+        </w:rPr>
+        <w:t>";</w:t>
+      </w:r>
+    </w:p>
+    <w:p>
+      <w:pPr>
+        <w:pStyle w:val="ListParagraph"/>
+        <w:rPr>
+          <w:lang w:val="en-GB"/>
+        </w:rPr>
+      </w:pPr>
+      <w:r>
+        <w:rPr>
+          <w:lang w:val="en-GB"/>
+        </w:rPr>
+        <w:t xml:space="preserve">        Connection conn = </w:t>
+      </w:r>
+      <w:proofErr w:type="spellStart"/>
+      <w:r>
+        <w:rPr>
+          <w:lang w:val="en-GB"/>
+        </w:rPr>
+        <w:t>DriverManager.getConnection</w:t>
+      </w:r>
+      <w:proofErr w:type="spellEnd"/>
+      <w:r>
+        <w:rPr>
+          <w:lang w:val="en-GB"/>
+        </w:rPr>
+        <w:t>(</w:t>
+      </w:r>
+      <w:proofErr w:type="spellStart"/>
+      <w:r>
+        <w:rPr>
+          <w:lang w:val="en-GB"/>
+        </w:rPr>
+        <w:t>url</w:t>
+      </w:r>
+      <w:proofErr w:type="spellEnd"/>
+      <w:r>
+        <w:rPr>
+          <w:lang w:val="en-GB"/>
+        </w:rPr>
+        <w:t xml:space="preserve">, </w:t>
+      </w:r>
+      <w:proofErr w:type="spellStart"/>
+      <w:r>
+        <w:rPr>
+          <w:lang w:val="en-GB"/>
+        </w:rPr>
+        <w:t>userName</w:t>
+      </w:r>
+      <w:proofErr w:type="spellEnd"/>
+      <w:r>
+        <w:rPr>
+          <w:lang w:val="en-GB"/>
+        </w:rPr>
+        <w:t>, password);</w:t>
+      </w:r>
+    </w:p>
+    <w:p>
+      <w:pPr>
+        <w:pStyle w:val="ListParagraph"/>
+        <w:rPr>
+          <w:lang w:val="en-GB"/>
+        </w:rPr>
+      </w:pPr>
+    </w:p>
+    <w:p>
+      <w:pPr>
+        <w:pStyle w:val="ListParagraph"/>
+        <w:numPr>
+          <w:ilvl w:val="0"/>
+          <w:numId w:val="1"/>
+        </w:numPr>
+        <w:rPr>
+          <w:lang w:val="en-GB"/>
+        </w:rPr>
+      </w:pPr>
+      <w:r>
+        <w:rPr>
+          <w:lang w:val="en-GB"/>
+        </w:rPr>
+        <w:t xml:space="preserve">Create Statement / </w:t>
+      </w:r>
+      <w:proofErr w:type="spellStart"/>
+      <w:r>
+        <w:rPr>
+          <w:lang w:val="en-GB"/>
+        </w:rPr>
+        <w:t>PreparedStatement</w:t>
+      </w:r>
+      <w:proofErr w:type="spellEnd"/>
+    </w:p>
+    <w:p>
+      <w:pPr>
+        <w:pStyle w:val="ListParagraph"/>
+        <w:rPr>
+          <w:lang w:val="en-GB"/>
+        </w:rPr>
+      </w:pPr>
+      <w:r>
+        <w:rPr>
+          <w:lang w:val="en-GB"/>
+        </w:rPr>
+        <w:t>Used to send SQL queries to the database</w:t>
+      </w:r>
+    </w:p>
+    <w:p>
+      <w:pPr>
+        <w:pStyle w:val="ListParagraph"/>
+        <w:numPr>
+          <w:ilvl w:val="0"/>
+          <w:numId w:val="2"/>
+        </w:numPr>
+        <w:rPr>
+          <w:lang w:val="en-GB"/>
+        </w:rPr>
+      </w:pPr>
+      <w:r>
+        <w:rPr>
+          <w:lang w:val="en-GB"/>
+        </w:rPr>
+        <w:t xml:space="preserve">Statement </w:t>
+      </w:r>
+    </w:p>
+    <w:p>
+      <w:pPr>
+        <w:pStyle w:val="ListParagraph"/>
+        <w:ind w:left="1080"/>
+        <w:rPr>
+          <w:lang w:val="en-GB"/>
+        </w:rPr>
+      </w:pPr>
+      <w:r>
+        <w:rPr>
+          <w:lang w:val="en-GB"/>
+        </w:rPr>
+        <w:t xml:space="preserve">            Statement </w:t>
+      </w:r>
+      <w:proofErr w:type="spellStart"/>
+      <w:r>
+        <w:rPr>
+          <w:lang w:val="en-GB"/>
+        </w:rPr>
+        <w:t>stmt</w:t>
+      </w:r>
+      <w:proofErr w:type="spellEnd"/>
+      <w:r>
+        <w:rPr>
+          <w:lang w:val="en-GB"/>
+        </w:rPr>
+        <w:t xml:space="preserve"> = </w:t>
+      </w:r>
+      <w:proofErr w:type="spellStart"/>
+      <w:proofErr w:type="gramStart"/>
+      <w:r>
+        <w:rPr>
+          <w:lang w:val="en-GB"/>
+        </w:rPr>
+        <w:t>conn.createStatement</w:t>
+      </w:r>
+      <w:proofErr w:type="spellEnd"/>
+      <w:proofErr w:type="gramEnd"/>
+      <w:r>
+        <w:rPr>
+          <w:lang w:val="en-GB"/>
+        </w:rPr>
+        <w:t>();</w:t>
+      </w:r>
+    </w:p>
+    <w:p>
+      <w:pPr>
+        <w:pStyle w:val="ListParagraph"/>
+        <w:numPr>
+          <w:ilvl w:val="0"/>
+          <w:numId w:val="2"/>
+        </w:numPr>
+        <w:rPr>
+          <w:lang w:val="en-GB"/>
+        </w:rPr>
+      </w:pPr>
+      <w:proofErr w:type="spellStart"/>
+      <w:r>
+        <w:rPr>
+          <w:lang w:val="en-GB"/>
+        </w:rPr>
+        <w:t>PreparedStatement</w:t>
+      </w:r>
+      <w:proofErr w:type="spellEnd"/>
+    </w:p>
+    <w:p>
+      <w:pPr>
+        <w:pStyle w:val="ListParagraph"/>
+        <w:ind w:left="1080"/>
+        <w:rPr>
+          <w:lang w:val="en-GB"/>
+        </w:rPr>
+      </w:pPr>
+      <w:r>
+        <w:rPr>
+          <w:lang w:val="en-GB"/>
+        </w:rPr>
+        <w:t>String query="insert into Employeeinfo2 values</w:t>
+      </w:r>
+      <w:proofErr w:type="gramStart"/>
+      <w:r>
+        <w:rPr>
+          <w:lang w:val="en-GB"/>
+        </w:rPr>
+        <w:t>(?,?,?</w:t>
+      </w:r>
+      <w:proofErr w:type="gramEnd"/>
+      <w:r>
+        <w:rPr>
+          <w:lang w:val="en-GB"/>
+        </w:rPr>
+        <w:t>)";</w:t>
+      </w:r>
+      <w:r>
+        <w:rPr>
+          <w:lang w:val="en-GB"/>
+        </w:rPr>
+        <w:tab/>
+      </w:r>
+      <w:r>
+        <w:rPr>
+          <w:lang w:val="en-GB"/>
+        </w:rPr>
+        <w:tab/>
+      </w:r>
+      <w:r>
+        <w:rPr>
+          <w:lang w:val="en-GB"/>
+        </w:rPr>
+        <w:tab/>
+      </w:r>
+    </w:p>
+    <w:p>
+      <w:pPr>
+        <w:pStyle w:val="ListParagraph"/>
+        <w:ind w:left="1080"/>
+        <w:rPr>
+          <w:lang w:val="en-GB"/>
+        </w:rPr>
+      </w:pPr>
+      <w:r>
+        <w:rPr>
+          <w:lang w:val="en-GB"/>
+        </w:rPr>
+        <w:tab/>
+      </w:r>
+      <w:r>
+        <w:rPr>
+          <w:lang w:val="en-GB"/>
+        </w:rPr>
+        <w:tab/>
+      </w:r>
+      <w:r>
+        <w:rPr>
+          <w:lang w:val="en-GB"/>
+        </w:rPr>
+        <w:tab/>
+        <w:t>//Step</w:t>
+      </w:r>
+      <w:proofErr w:type="gramStart"/>
+      <w:r>
+        <w:rPr>
+          <w:lang w:val="en-GB"/>
+        </w:rPr>
+        <w:t>1 :</w:t>
+      </w:r>
+      <w:proofErr w:type="gramEnd"/>
+      <w:r>
+        <w:rPr>
+          <w:lang w:val="en-GB"/>
+        </w:rPr>
+        <w:t xml:space="preserve">  Get </w:t>
+      </w:r>
+      <w:proofErr w:type="spellStart"/>
+      <w:r>
+        <w:rPr>
+          <w:lang w:val="en-GB"/>
+        </w:rPr>
+        <w:t>PreparedStatement</w:t>
+      </w:r>
+      <w:proofErr w:type="spellEnd"/>
+      <w:r>
+        <w:rPr>
+          <w:lang w:val="en-GB"/>
+        </w:rPr>
+        <w:t xml:space="preserve"> </w:t>
+      </w:r>
+    </w:p>
+    <w:p>
+      <w:pPr>
+        <w:pStyle w:val="ListParagraph"/>
+        <w:ind w:left="1080"/>
+        <w:rPr>
+          <w:lang w:val="en-GB"/>
+        </w:rPr>
+      </w:pPr>
+      <w:r>
+        <w:rPr>
+          <w:lang w:val="en-GB"/>
+        </w:rPr>
+        <w:tab/>
+      </w:r>
+      <w:r>
+        <w:rPr>
+          <w:lang w:val="en-GB"/>
+        </w:rPr>
+        <w:tab/>
+      </w:r>
+      <w:r>
+        <w:rPr>
+          <w:lang w:val="en-GB"/>
+        </w:rPr>
+        <w:tab/>
+      </w:r>
+      <w:proofErr w:type="spellStart"/>
+      <w:r>
+        <w:rPr>
+          <w:lang w:val="en-GB"/>
+        </w:rPr>
+        <w:t>PreparedStatement</w:t>
+      </w:r>
+      <w:proofErr w:type="spellEnd"/>
+      <w:r>
+        <w:rPr>
+          <w:lang w:val="en-GB"/>
+        </w:rPr>
+        <w:t xml:space="preserve"> </w:t>
+      </w:r>
+      <w:proofErr w:type="spellStart"/>
+      <w:r>
+        <w:rPr>
+          <w:lang w:val="en-GB"/>
+        </w:rPr>
+        <w:t>pstmt</w:t>
+      </w:r>
+      <w:proofErr w:type="spellEnd"/>
+      <w:r>
+        <w:rPr>
+          <w:lang w:val="en-GB"/>
+        </w:rPr>
+        <w:t>=</w:t>
+      </w:r>
+      <w:proofErr w:type="spellStart"/>
+      <w:proofErr w:type="gramStart"/>
+      <w:r>
+        <w:rPr>
+          <w:lang w:val="en-GB"/>
+        </w:rPr>
+        <w:t>conn.prepareStatement</w:t>
+      </w:r>
+      <w:proofErr w:type="spellEnd"/>
+      <w:proofErr w:type="gramEnd"/>
+      <w:r>
+        <w:rPr>
+          <w:lang w:val="en-GB"/>
+        </w:rPr>
+        <w:t>(query);</w:t>
+      </w:r>
+    </w:p>
+    <w:p>
+      <w:pPr>
+        <w:pStyle w:val="ListParagraph"/>
+        <w:ind w:left="1080"/>
+        <w:rPr>
+          <w:lang w:val="en-GB"/>
+        </w:rPr>
+      </w:pPr>
+      <w:r>
+        <w:rPr>
+          <w:lang w:val="en-GB"/>
+        </w:rPr>
+        <w:tab/>
+      </w:r>
+      <w:r>
+        <w:rPr>
+          <w:lang w:val="en-GB"/>
+        </w:rPr>
+        <w:tab/>
+      </w:r>
+      <w:r>
+        <w:rPr>
+          <w:lang w:val="en-GB"/>
+        </w:rPr>
+        <w:tab/>
+        <w:t>//Step</w:t>
+      </w:r>
+      <w:proofErr w:type="gramStart"/>
+      <w:r>
+        <w:rPr>
+          <w:lang w:val="en-GB"/>
+        </w:rPr>
+        <w:t>2 :</w:t>
+      </w:r>
+      <w:proofErr w:type="gramEnd"/>
+      <w:r>
+        <w:rPr>
+          <w:lang w:val="en-GB"/>
+        </w:rPr>
+        <w:t xml:space="preserve">  Set parameters</w:t>
+      </w:r>
+    </w:p>
+    <w:p>
+      <w:pPr>
+        <w:pStyle w:val="ListParagraph"/>
+        <w:ind w:left="1080"/>
+        <w:rPr>
+          <w:lang w:val="en-GB"/>
+        </w:rPr>
+      </w:pPr>
+    </w:p>
+    <w:p>
+      <w:pPr>
+        <w:pStyle w:val="ListParagraph"/>
+        <w:numPr>
+          <w:ilvl w:val="0"/>
+          <w:numId w:val="1"/>
+        </w:numPr>
+        <w:rPr>
+          <w:lang w:val="en-GB"/>
+        </w:rPr>
+      </w:pPr>
+      <w:r>
+        <w:rPr>
+          <w:lang w:val="en-GB"/>
+        </w:rPr>
+        <w:t>Execute SQL Queries</w:t>
+      </w:r>
+    </w:p>
+    <w:p>
+      <w:pPr>
+        <w:pStyle w:val="ListParagraph"/>
+        <w:rPr>
+          <w:lang w:val="en-GB"/>
+        </w:rPr>
+      </w:pPr>
+      <w:r>
+        <w:rPr>
+          <w:lang w:val="en-GB"/>
+        </w:rPr>
+        <w:t>Depending on the operation:</w:t>
+      </w:r>
+    </w:p>
+    <w:p>
+      <w:pPr>
+        <w:pStyle w:val="ListParagraph"/>
+        <w:rPr>
+          <w:lang w:val="en-GB"/>
+        </w:rPr>
+      </w:pPr>
+      <w:r>
+        <w:rPr>
+          <w:lang w:val="en-GB"/>
+        </w:rPr>
+        <w:t>Method are used for:</w:t>
+      </w:r>
+    </w:p>
+    <w:p>
+      <w:pPr>
+        <w:pStyle w:val="ListParagraph"/>
+        <w:rPr>
+          <w:lang w:val="en-GB"/>
+        </w:rPr>
+      </w:pPr>
+      <w:r>
+        <w:rPr>
+          <w:lang w:val="en-GB"/>
+        </w:rPr>
+        <w:tab/>
+      </w:r>
+      <w:proofErr w:type="spellStart"/>
+      <w:proofErr w:type="gramStart"/>
+      <w:r>
+        <w:rPr>
+          <w:lang w:val="en-GB"/>
+        </w:rPr>
+        <w:t>executeQuery</w:t>
+      </w:r>
+      <w:proofErr w:type="spellEnd"/>
+      <w:r>
+        <w:rPr>
+          <w:lang w:val="en-GB"/>
+        </w:rPr>
+        <w:t>(</w:t>
+      </w:r>
+      <w:proofErr w:type="gramEnd"/>
+      <w:r>
+        <w:rPr>
+          <w:lang w:val="en-GB"/>
+        </w:rPr>
+        <w:t>): SELECT</w:t>
+      </w:r>
+    </w:p>
+    <w:p>
+      <w:pPr>
+        <w:pStyle w:val="ListParagraph"/>
+        <w:rPr>
+          <w:lang w:val="en-GB"/>
+        </w:rPr>
+      </w:pPr>
+      <w:r>
+        <w:rPr>
+          <w:lang w:val="en-GB"/>
+        </w:rPr>
+        <w:tab/>
+      </w:r>
+      <w:proofErr w:type="spellStart"/>
+      <w:proofErr w:type="gramStart"/>
+      <w:r>
+        <w:rPr>
+          <w:lang w:val="en-GB"/>
+        </w:rPr>
+        <w:t>executeUpdate</w:t>
+      </w:r>
+      <w:proofErr w:type="spellEnd"/>
+      <w:r>
+        <w:rPr>
+          <w:lang w:val="en-GB"/>
+        </w:rPr>
+        <w:t>(</w:t>
+      </w:r>
+      <w:proofErr w:type="gramEnd"/>
+      <w:r>
+        <w:rPr>
+          <w:lang w:val="en-GB"/>
+        </w:rPr>
+        <w:t>):insert, update, delete</w:t>
+      </w:r>
+    </w:p>
+    <w:p>
+      <w:pPr>
+        <w:pStyle w:val="ListParagraph"/>
+        <w:rPr>
+          <w:lang w:val="en-GB"/>
+        </w:rPr>
+      </w:pPr>
+      <w:r>
+        <w:rPr>
+          <w:lang w:val="en-GB"/>
+        </w:rPr>
+        <w:tab/>
+      </w:r>
+      <w:proofErr w:type="gramStart"/>
+      <w:r>
+        <w:rPr>
+          <w:lang w:val="en-GB"/>
+        </w:rPr>
+        <w:t>execute(</w:t>
+      </w:r>
+      <w:proofErr w:type="gramEnd"/>
+      <w:r>
+        <w:rPr>
+          <w:lang w:val="en-GB"/>
+        </w:rPr>
+        <w:t>): ANY SQL</w:t>
+      </w:r>
+    </w:p>
+    <w:p>
+      <w:pPr>
+        <w:pStyle w:val="ListParagraph"/>
+        <w:rPr>
+          <w:lang w:val="en-GB"/>
+        </w:rPr>
+      </w:pPr>
+      <w:r>
+        <w:rPr>
+          <w:lang w:val="en-GB"/>
+        </w:rPr>
+        <w:t>Example (</w:t>
+      </w:r>
+      <w:proofErr w:type="spellStart"/>
+      <w:r>
+        <w:rPr>
+          <w:lang w:val="en-GB"/>
+        </w:rPr>
+        <w:t>SeLECT</w:t>
+      </w:r>
+      <w:proofErr w:type="spellEnd"/>
+      <w:r>
+        <w:rPr>
+          <w:lang w:val="en-GB"/>
+        </w:rPr>
+        <w:t>):</w:t>
+      </w:r>
+    </w:p>
+    <w:p>
+      <w:pPr>
+        <w:pStyle w:val="ListParagraph"/>
+        <w:rPr>
+          <w:lang w:val="en-GB"/>
+        </w:rPr>
+      </w:pPr>
+      <w:r>
+        <w:rPr>
+          <w:lang w:val="en-GB"/>
+        </w:rPr>
+        <w:t xml:space="preserve">            </w:t>
+      </w:r>
+      <w:proofErr w:type="spellStart"/>
+      <w:r>
+        <w:rPr>
+          <w:lang w:val="en-GB"/>
+        </w:rPr>
+        <w:t>ResultSet</w:t>
+      </w:r>
+      <w:proofErr w:type="spellEnd"/>
+      <w:r>
+        <w:rPr>
+          <w:lang w:val="en-GB"/>
+        </w:rPr>
+        <w:t xml:space="preserve"> </w:t>
+      </w:r>
+      <w:proofErr w:type="spellStart"/>
+      <w:r>
+        <w:rPr>
+          <w:lang w:val="en-GB"/>
+        </w:rPr>
+        <w:t>rs</w:t>
+      </w:r>
+      <w:proofErr w:type="spellEnd"/>
+      <w:r>
+        <w:rPr>
+          <w:lang w:val="en-GB"/>
+        </w:rPr>
+        <w:t xml:space="preserve"> = </w:t>
+      </w:r>
+      <w:proofErr w:type="spellStart"/>
+      <w:proofErr w:type="gramStart"/>
+      <w:r>
+        <w:rPr>
+          <w:lang w:val="en-GB"/>
+        </w:rPr>
+        <w:t>stmt.executeQuery</w:t>
+      </w:r>
+      <w:proofErr w:type="spellEnd"/>
+      <w:proofErr w:type="gramEnd"/>
+      <w:r>
+        <w:rPr>
+          <w:lang w:val="en-GB"/>
+        </w:rPr>
+        <w:t>("select * from  Employeeinfo1");</w:t>
+      </w:r>
+    </w:p>
+    <w:p>
+      <w:pPr>
+        <w:pStyle w:val="ListParagraph"/>
+        <w:numPr>
+          <w:ilvl w:val="0"/>
+          <w:numId w:val="1"/>
+        </w:numPr>
+        <w:rPr>
+          <w:lang w:val="en-GB"/>
+        </w:rPr>
+      </w:pPr>
+      <w:r>
+        <w:rPr>
+          <w:lang w:val="en-GB"/>
+        </w:rPr>
+        <w:t xml:space="preserve">Process </w:t>
+      </w:r>
+      <w:proofErr w:type="spellStart"/>
+      <w:r>
+        <w:rPr>
+          <w:lang w:val="en-GB"/>
+        </w:rPr>
+        <w:t>ResultSet</w:t>
+      </w:r>
+      <w:proofErr w:type="spellEnd"/>
+    </w:p>
+    <w:p>
+      <w:pPr>
+        <w:pStyle w:val="ListParagraph"/>
+        <w:rPr>
+          <w:lang w:val="en-GB"/>
+        </w:rPr>
+      </w:pPr>
+      <w:proofErr w:type="spellStart"/>
+      <w:r>
+        <w:rPr>
+          <w:lang w:val="en-GB"/>
+        </w:rPr>
+        <w:t>ResultSet</w:t>
+      </w:r>
+      <w:proofErr w:type="spellEnd"/>
+      <w:r>
+        <w:rPr>
+          <w:lang w:val="en-GB"/>
+        </w:rPr>
+        <w:t xml:space="preserve"> stores the data returned by SELECT query</w:t>
+      </w:r>
+    </w:p>
+    <w:p>
+      <w:pPr>
+        <w:pStyle w:val="ListParagraph"/>
+        <w:rPr>
+          <w:lang w:val="en-GB"/>
+        </w:rPr>
+      </w:pPr>
+      <w:proofErr w:type="spellStart"/>
+      <w:proofErr w:type="gramStart"/>
+      <w:r>
+        <w:rPr>
+          <w:lang w:val="en-GB"/>
+        </w:rPr>
+        <w:t>rs.next</w:t>
+      </w:r>
+      <w:proofErr w:type="spellEnd"/>
+      <w:proofErr w:type="gramEnd"/>
+      <w:r>
+        <w:rPr>
+          <w:lang w:val="en-GB"/>
+        </w:rPr>
+        <w:t>() moves row by row</w:t>
+      </w:r>
+    </w:p>
+    <w:p>
+      <w:pPr>
+        <w:pStyle w:val="ListParagraph"/>
+        <w:rPr>
+          <w:lang w:val="en-GB"/>
+        </w:rPr>
+      </w:pPr>
+      <w:r>
+        <w:rPr>
+          <w:lang w:val="en-GB"/>
+        </w:rPr>
+        <w:t xml:space="preserve">  while (</w:t>
+      </w:r>
+      <w:proofErr w:type="spellStart"/>
+      <w:proofErr w:type="gramStart"/>
+      <w:r>
+        <w:rPr>
+          <w:lang w:val="en-GB"/>
+        </w:rPr>
+        <w:t>rs.next</w:t>
+      </w:r>
+      <w:proofErr w:type="spellEnd"/>
+      <w:proofErr w:type="gramEnd"/>
+      <w:r>
+        <w:rPr>
+          <w:lang w:val="en-GB"/>
+        </w:rPr>
+        <w:t>()) {</w:t>
+      </w:r>
+    </w:p>
+    <w:p>
+      <w:pPr>
+        <w:pStyle w:val="ListParagraph"/>
+        <w:rPr>
+          <w:lang w:val="en-GB"/>
+        </w:rPr>
+      </w:pPr>
+      <w:r>
+        <w:rPr>
+          <w:lang w:val="en-GB"/>
+        </w:rPr>
+        <w:t xml:space="preserve">                </w:t>
+      </w:r>
+      <w:proofErr w:type="spellStart"/>
+      <w:r>
+        <w:rPr>
+          <w:lang w:val="en-GB"/>
+        </w:rPr>
+        <w:t>System.out.println</w:t>
+      </w:r>
+      <w:proofErr w:type="spellEnd"/>
+      <w:r>
+        <w:rPr>
+          <w:lang w:val="en-GB"/>
+        </w:rPr>
+        <w:t>(</w:t>
+      </w:r>
+      <w:proofErr w:type="spellStart"/>
+      <w:proofErr w:type="gramStart"/>
+      <w:r>
+        <w:rPr>
+          <w:lang w:val="en-GB"/>
+        </w:rPr>
+        <w:t>rs.getInt</w:t>
+      </w:r>
+      <w:proofErr w:type="spellEnd"/>
+      <w:proofErr w:type="gramEnd"/>
+      <w:r>
+        <w:rPr>
+          <w:lang w:val="en-GB"/>
+        </w:rPr>
+        <w:t>(1));</w:t>
+      </w:r>
+    </w:p>
+    <w:p>
+      <w:pPr>
+        <w:pStyle w:val="ListParagraph"/>
+        <w:rPr>
+          <w:lang w:val="en-GB"/>
+        </w:rPr>
+      </w:pPr>
+      <w:r>
+        <w:rPr>
+          <w:lang w:val="en-GB"/>
+        </w:rPr>
+        <w:t xml:space="preserve">                </w:t>
+      </w:r>
+      <w:proofErr w:type="spellStart"/>
+      <w:r>
+        <w:rPr>
+          <w:lang w:val="en-GB"/>
+        </w:rPr>
+        <w:t>System.out.println</w:t>
+      </w:r>
+      <w:proofErr w:type="spellEnd"/>
+      <w:r>
+        <w:rPr>
+          <w:lang w:val="en-GB"/>
+        </w:rPr>
+        <w:t>(</w:t>
+      </w:r>
+      <w:proofErr w:type="spellStart"/>
+      <w:proofErr w:type="gramStart"/>
+      <w:r>
+        <w:rPr>
+          <w:lang w:val="en-GB"/>
+        </w:rPr>
+        <w:t>rs.getString</w:t>
+      </w:r>
+      <w:proofErr w:type="spellEnd"/>
+      <w:proofErr w:type="gramEnd"/>
+      <w:r>
+        <w:rPr>
+          <w:lang w:val="en-GB"/>
+        </w:rPr>
+        <w:t>("</w:t>
+      </w:r>
+      <w:proofErr w:type="spellStart"/>
+      <w:r>
+        <w:rPr>
+          <w:lang w:val="en-GB"/>
+        </w:rPr>
+        <w:t>ename</w:t>
+      </w:r>
+      <w:proofErr w:type="spellEnd"/>
+      <w:r>
+        <w:rPr>
+          <w:lang w:val="en-GB"/>
+        </w:rPr>
+        <w:t>"));</w:t>
+      </w:r>
+    </w:p>
+    <w:p>
+      <w:pPr>
+        <w:pStyle w:val="ListParagraph"/>
+        <w:rPr>
+          <w:lang w:val="en-GB"/>
+        </w:rPr>
+      </w:pPr>
+      <w:r>
+        <w:rPr>
+          <w:lang w:val="en-GB"/>
+        </w:rPr>
+        <w:t xml:space="preserve">                </w:t>
+      </w:r>
+      <w:proofErr w:type="spellStart"/>
+      <w:r>
+        <w:rPr>
+          <w:lang w:val="en-GB"/>
+        </w:rPr>
+        <w:t>System.out.println</w:t>
+      </w:r>
+      <w:proofErr w:type="spellEnd"/>
+      <w:r>
+        <w:rPr>
+          <w:lang w:val="en-GB"/>
+        </w:rPr>
+        <w:t>(</w:t>
+      </w:r>
+      <w:proofErr w:type="spellStart"/>
+      <w:proofErr w:type="gramStart"/>
+      <w:r>
+        <w:rPr>
+          <w:lang w:val="en-GB"/>
+        </w:rPr>
+        <w:t>rs.getDouble</w:t>
+      </w:r>
+      <w:proofErr w:type="spellEnd"/>
+      <w:proofErr w:type="gramEnd"/>
+      <w:r>
+        <w:rPr>
+          <w:lang w:val="en-GB"/>
+        </w:rPr>
+        <w:t>(3));</w:t>
+      </w:r>
+    </w:p>
+    <w:p>
+      <w:pPr>
+        <w:pStyle w:val="ListParagraph"/>
+        <w:rPr>
+          <w:lang w:val="en-GB"/>
+        </w:rPr>
+      </w:pPr>
+      <w:r>
+        <w:rPr>
+          <w:lang w:val="en-GB"/>
+        </w:rPr>
+        <w:t xml:space="preserve">            }</w:t>
+      </w:r>
+    </w:p>
+    <w:p>
+      <w:pPr>
+        <w:pStyle w:val="ListParagraph"/>
+        <w:numPr>
+          <w:ilvl w:val="0"/>
+          <w:numId w:val="1"/>
+        </w:numPr>
+        <w:rPr>
+          <w:lang w:val="en-GB"/>
+        </w:rPr>
+      </w:pPr>
+      <w:r>
+        <w:rPr>
+          <w:lang w:val="en-GB"/>
+        </w:rPr>
+        <w:lastRenderedPageBreak/>
+        <w:t xml:space="preserve">Close </w:t>
+      </w:r>
+      <w:proofErr w:type="spellStart"/>
+      <w:r>
+        <w:rPr>
+          <w:lang w:val="en-GB"/>
+        </w:rPr>
+        <w:t>ResultSet</w:t>
+      </w:r>
+      <w:proofErr w:type="spellEnd"/>
+    </w:p>
+    <w:p>
+      <w:pPr>
+        <w:pStyle w:val="ListParagraph"/>
+        <w:rPr>
+          <w:lang w:val="en-GB"/>
+        </w:rPr>
+      </w:pPr>
+      <w:r>
+        <w:rPr>
+          <w:lang w:val="en-GB"/>
+        </w:rPr>
+        <w:t>Fresh memory used by result</w:t>
+      </w:r>
+    </w:p>
+    <w:p>
+      <w:pPr>
+        <w:pStyle w:val="ListParagraph"/>
+        <w:rPr>
+          <w:lang w:val="en-GB"/>
+        </w:rPr>
+      </w:pPr>
+      <w:proofErr w:type="spellStart"/>
+      <w:proofErr w:type="gramStart"/>
+      <w:r>
+        <w:rPr>
+          <w:lang w:val="en-GB"/>
+        </w:rPr>
+        <w:t>rs.close</w:t>
+      </w:r>
+      <w:proofErr w:type="spellEnd"/>
+      <w:proofErr w:type="gramEnd"/>
+      <w:r>
+        <w:rPr>
+          <w:lang w:val="en-GB"/>
+        </w:rPr>
+        <w:t>();</w:t>
+      </w:r>
+    </w:p>
+    <w:p>
+      <w:pPr>
+        <w:pStyle w:val="ListParagraph"/>
+        <w:numPr>
+          <w:ilvl w:val="0"/>
+          <w:numId w:val="1"/>
+        </w:numPr>
+        <w:rPr>
+          <w:lang w:val="en-GB"/>
+        </w:rPr>
+      </w:pPr>
+      <w:r>
+        <w:rPr>
+          <w:lang w:val="en-GB"/>
+        </w:rPr>
+        <w:t>Close Connection</w:t>
+      </w:r>
+    </w:p>
+    <w:p>
+      <w:pPr>
+        <w:pStyle w:val="ListParagraph"/>
+        <w:rPr>
+          <w:lang w:val="en-GB"/>
+        </w:rPr>
+      </w:pPr>
+      <w:r>
+        <w:rPr>
+          <w:lang w:val="en-GB"/>
+        </w:rPr>
+        <w:t>Always close connection after DB operations</w:t>
+      </w:r>
+    </w:p>
+    <w:p>
+      <w:pPr>
+        <w:pStyle w:val="ListParagraph"/>
+        <w:numPr>
+          <w:ilvl w:val="0"/>
+          <w:numId w:val="1"/>
+        </w:numPr>
+        <w:rPr>
+          <w:lang w:val="en-GB"/>
+        </w:rPr>
+      </w:pPr>
+      <w:r>
+        <w:rPr>
+          <w:lang w:val="en-GB"/>
+        </w:rPr>
+        <w:t>Close class</w:t>
+      </w:r>
+    </w:p>
+    <w:p>
+      <w:pPr>
+        <w:rPr>
+          <w:lang w:val="en-GB"/>
+        </w:rPr>
+      </w:pPr>
+      <w:r>
+        <w:rPr>
+          <w:lang w:val="en-GB"/>
+        </w:rPr>
+        <w:t>Statement</w:t>
+      </w:r>
+    </w:p>
+    <w:p>
+      <w:pPr>
+        <w:pStyle w:val="ListParagraph"/>
+        <w:numPr>
+          <w:ilvl w:val="0"/>
+          <w:numId w:val="3"/>
+        </w:numPr>
+        <w:rPr>
+          <w:lang w:val="en-GB"/>
+        </w:rPr>
+      </w:pPr>
+      <w:r>
+        <w:rPr>
+          <w:lang w:val="en-GB"/>
+        </w:rPr>
+        <w:t>Used when executing a SQL query only once</w:t>
+      </w:r>
+    </w:p>
+    <w:p>
+      <w:pPr>
+        <w:pStyle w:val="ListParagraph"/>
+        <w:numPr>
+          <w:ilvl w:val="0"/>
+          <w:numId w:val="3"/>
+        </w:numPr>
+        <w:rPr>
+          <w:lang w:val="en-GB"/>
+        </w:rPr>
+      </w:pPr>
+      <w:r>
+        <w:rPr>
+          <w:lang w:val="en-GB"/>
+        </w:rPr>
+        <w:t>In SQL, a “statement” is a single line or a group of lines representing a specific action or operation performed on a database.</w:t>
+      </w:r>
+    </w:p>
+    <w:p>
+      <w:pPr>
+        <w:pStyle w:val="ListParagraph"/>
+        <w:numPr>
+          <w:ilvl w:val="0"/>
+          <w:numId w:val="3"/>
+        </w:numPr>
+        <w:rPr>
+          <w:lang w:val="en-GB"/>
+        </w:rPr>
+      </w:pPr>
+      <w:r>
+        <w:rPr>
+          <w:lang w:val="en-GB"/>
+        </w:rPr>
+        <w:t>SQL statements are used to interact with the database, retrieve data, modify data, create or alter database structures, and more.</w:t>
+      </w:r>
+    </w:p>
+    <w:p>
+      <w:pPr>
+        <w:pStyle w:val="ListParagraph"/>
+        <w:numPr>
+          <w:ilvl w:val="0"/>
+          <w:numId w:val="3"/>
+        </w:numPr>
+        <w:rPr>
+          <w:lang w:val="en-GB"/>
+        </w:rPr>
+      </w:pPr>
+      <w:r>
+        <w:rPr>
+          <w:lang w:val="en-GB"/>
+        </w:rPr>
+        <w:t xml:space="preserve">There are different types of SQL statements, including SELECT (used to retrieve data), </w:t>
+      </w:r>
+      <w:proofErr w:type="gramStart"/>
+      <w:r>
+        <w:rPr>
+          <w:lang w:val="en-GB"/>
+        </w:rPr>
+        <w:t>INSERT(</w:t>
+      </w:r>
+      <w:proofErr w:type="gramEnd"/>
+      <w:r>
+        <w:rPr>
+          <w:lang w:val="en-GB"/>
+        </w:rPr>
+        <w:t>used to add new data), UPDATE (used to modify existing data), DELETE(used to remove data), and DDL (Data Definition Language) statements like CREATE TABLE and ALTER TABLE( used to define or modify the database structure)</w:t>
+      </w:r>
+    </w:p>
+    <w:p>
+      <w:pPr>
+        <w:pStyle w:val="ListParagraph"/>
+        <w:numPr>
+          <w:ilvl w:val="0"/>
+          <w:numId w:val="3"/>
+        </w:numPr>
+        <w:rPr>
+          <w:lang w:val="en-GB"/>
+        </w:rPr>
+      </w:pPr>
+      <w:r>
+        <w:rPr>
+          <w:lang w:val="en-GB"/>
+        </w:rPr>
+        <w:t>Typically has lower performance</w:t>
+      </w:r>
+    </w:p>
+    <w:p>
+      <w:pPr>
+        <w:rPr>
+          <w:lang w:val="en-GB"/>
+        </w:rPr>
+      </w:pPr>
+      <w:proofErr w:type="spellStart"/>
+      <w:r>
+        <w:rPr>
+          <w:lang w:val="en-GB"/>
+        </w:rPr>
+        <w:t>PreparedStatement</w:t>
+      </w:r>
+      <w:proofErr w:type="spellEnd"/>
+    </w:p>
+    <w:p>
+      <w:pPr>
+        <w:pStyle w:val="ListParagraph"/>
+        <w:numPr>
+          <w:ilvl w:val="0"/>
+          <w:numId w:val="4"/>
+        </w:numPr>
+        <w:rPr>
+          <w:lang w:val="en-GB"/>
+        </w:rPr>
+      </w:pPr>
+      <w:r>
+        <w:rPr>
+          <w:lang w:val="en-GB"/>
+        </w:rPr>
+        <w:t>Used when executing a SQL query multiple times</w:t>
+      </w:r>
+    </w:p>
+    <w:p>
+      <w:pPr>
+        <w:pStyle w:val="ListParagraph"/>
+        <w:numPr>
+          <w:ilvl w:val="0"/>
+          <w:numId w:val="4"/>
+        </w:numPr>
+        <w:rPr>
+          <w:lang w:val="en-GB"/>
+        </w:rPr>
+      </w:pPr>
+      <w:r>
+        <w:rPr>
+          <w:lang w:val="en-GB"/>
+        </w:rPr>
+        <w:t xml:space="preserve">A </w:t>
+      </w:r>
+      <w:proofErr w:type="spellStart"/>
+      <w:r>
+        <w:rPr>
+          <w:lang w:val="en-GB"/>
+        </w:rPr>
+        <w:t>PreparedStatement</w:t>
+      </w:r>
+      <w:proofErr w:type="spellEnd"/>
+      <w:r>
+        <w:rPr>
+          <w:lang w:val="en-GB"/>
+        </w:rPr>
+        <w:t xml:space="preserve"> in SQL is a precompiled SQL statement that allows you to execute the same SQL query with different parameter values repeatedly.</w:t>
+      </w:r>
+    </w:p>
+    <w:p>
+      <w:pPr>
+        <w:pStyle w:val="ListParagraph"/>
+        <w:numPr>
+          <w:ilvl w:val="0"/>
+          <w:numId w:val="4"/>
+        </w:numPr>
+        <w:rPr>
+          <w:lang w:val="en-GB"/>
+        </w:rPr>
+      </w:pPr>
+      <w:r>
+        <w:rPr>
+          <w:lang w:val="en-GB"/>
+        </w:rPr>
+        <w:t xml:space="preserve">It is a feature provided by database APIs like JDBC, which improves </w:t>
+      </w:r>
+      <w:proofErr w:type="gramStart"/>
+      <w:r>
+        <w:rPr>
+          <w:lang w:val="en-GB"/>
+        </w:rPr>
+        <w:t>performance,  and</w:t>
+      </w:r>
+      <w:proofErr w:type="gramEnd"/>
+      <w:r>
+        <w:rPr>
+          <w:lang w:val="en-GB"/>
+        </w:rPr>
+        <w:t xml:space="preserve"> security by separating the SQL query from the user supplied </w:t>
+      </w:r>
+      <w:proofErr w:type="spellStart"/>
+      <w:r>
+        <w:rPr>
+          <w:lang w:val="en-GB"/>
+        </w:rPr>
+        <w:t>paramaters</w:t>
+      </w:r>
+      <w:proofErr w:type="spellEnd"/>
+      <w:r>
+        <w:rPr>
+          <w:lang w:val="en-GB"/>
+        </w:rPr>
+        <w:t>.</w:t>
+      </w:r>
+    </w:p>
+    <w:p>
+      <w:pPr>
+        <w:pStyle w:val="ListParagraph"/>
+        <w:numPr>
+          <w:ilvl w:val="0"/>
+          <w:numId w:val="4"/>
+        </w:numPr>
+        <w:rPr>
+          <w:lang w:val="en-GB"/>
+        </w:rPr>
+      </w:pPr>
+      <w:proofErr w:type="spellStart"/>
+      <w:r>
+        <w:rPr>
+          <w:lang w:val="en-GB"/>
+        </w:rPr>
+        <w:t>PreparedStatement</w:t>
+      </w:r>
+      <w:proofErr w:type="spellEnd"/>
+      <w:r>
+        <w:rPr>
+          <w:lang w:val="en-GB"/>
+        </w:rPr>
+        <w:t xml:space="preserve"> helps prevent SQL injection attacks and enhances database query execution efficiency </w:t>
+      </w:r>
+      <w:r>
+        <w:rPr>
+          <w:lang w:val="en-GB"/>
+        </w:rPr>
+        <w:t xml:space="preserve">by reducing the need for query recompilation, making it a valuable tool for database interactions in applications. </w:t>
+      </w:r>
+    </w:p>
+    <w:p>
+      <w:pPr>
+        <w:rPr>
+          <w:lang w:val="en-GB"/>
+        </w:rPr>
+      </w:pPr>
+    </w:p>
+    <w:p>
+      <w:pPr>
+        <w:rPr>
+          <w:lang w:val="en-GB"/>
+        </w:rPr>
+      </w:pPr>
+      <w:r>
+        <w:rPr>
+          <w:lang w:val="en-GB"/>
+        </w:rPr>
+        <w:t>In JDBC 4 types of Drivers:</w:t>
+      </w:r>
+    </w:p>
+    <w:p>
+      <w:pPr>
+        <w:pStyle w:val="ListParagraph"/>
+        <w:numPr>
+          <w:ilvl w:val="0"/>
+          <w:numId w:val="5"/>
+        </w:numPr>
+        <w:rPr>
+          <w:lang w:val="en-GB"/>
+        </w:rPr>
+      </w:pPr>
+      <w:r>
+        <w:rPr>
+          <w:lang w:val="en-GB"/>
+        </w:rPr>
+        <w:t>Type 1: JDBC-ODBC Bridge Driver</w:t>
+      </w:r>
+    </w:p>
+    <w:p>
+      <w:pPr>
+        <w:pStyle w:val="ListParagraph"/>
+        <w:numPr>
+          <w:ilvl w:val="0"/>
+          <w:numId w:val="5"/>
+        </w:numPr>
+        <w:rPr>
+          <w:lang w:val="en-GB"/>
+        </w:rPr>
+      </w:pPr>
+      <w:r>
+        <w:rPr>
+          <w:lang w:val="en-GB"/>
+        </w:rPr>
+        <w:t>Type 2: Native-API Driver (Partially Java)</w:t>
+      </w:r>
+    </w:p>
+    <w:p>
+      <w:pPr>
+        <w:pStyle w:val="ListParagraph"/>
+        <w:numPr>
+          <w:ilvl w:val="0"/>
+          <w:numId w:val="5"/>
+        </w:numPr>
+        <w:rPr>
+          <w:lang w:val="en-GB"/>
+        </w:rPr>
+      </w:pPr>
+      <w:r>
+        <w:rPr>
+          <w:lang w:val="en-GB"/>
+        </w:rPr>
+        <w:t xml:space="preserve">Type 3: Network Protocol </w:t>
+      </w:r>
+      <w:proofErr w:type="gramStart"/>
+      <w:r>
+        <w:rPr>
+          <w:lang w:val="en-GB"/>
+        </w:rPr>
+        <w:t>Driver(</w:t>
+      </w:r>
+      <w:proofErr w:type="gramEnd"/>
+      <w:r>
+        <w:rPr>
+          <w:lang w:val="en-GB"/>
+        </w:rPr>
+        <w:t>Fully Java Middleware)</w:t>
+      </w:r>
+    </w:p>
+    <w:p>
+      <w:pPr>
+        <w:pStyle w:val="ListParagraph"/>
+        <w:numPr>
+          <w:ilvl w:val="0"/>
+          <w:numId w:val="5"/>
+        </w:numPr>
+        <w:rPr>
+          <w:lang w:val="en-GB"/>
+        </w:rPr>
+      </w:pPr>
+      <w:r>
+        <w:rPr>
+          <w:lang w:val="en-GB"/>
+        </w:rPr>
+        <w:t>Type 4: Thin Driver (100% Pure Java)</w:t>
       </w:r>
       <w:bookmarkStart w:id="0" w:name="_GoBack"/>
       <w:bookmarkEnd w:id="0"/>
@@ -39,6 +2160,471 @@
     </w:sectPr>
   </w:body>
 </w:document>
+</file>
+
+<file path=word/numbering.xml><?xml version="1.0" encoding="utf-8"?>
+<w:numbering xmlns:wpc="http://schemas.microsoft.com/office/word/2010/wordprocessingCanvas" xmlns:cx="http://schemas.microsoft.com/office/drawing/2014/chartex" xmlns:mc="http://schemas.openxmlformats.org/markup-compatibility/2006" xmlns:o="urn:schemas-microsoft-com:office:office" xmlns:r="http://schemas.openxmlformats.org/officeDocument/2006/relationships" xmlns:m="http://schemas.openxmlformats.org/officeDocument/2006/math" xmlns:v="urn:schemas-microsoft-com:vml" xmlns:wp14="http://schemas.microsoft.com/office/word/2010/wordprocessingDrawing" xmlns:wp="http://schemas.openxmlformats.org/drawingml/2006/wordprocessingDrawing" xmlns:w10="urn:schemas-microsoft-com:office:word" xmlns:w="http://schemas.openxmlformats.org/wordprocessingml/2006/main" xmlns:w14="http://schemas.microsoft.com/office/word/2010/wordml" xmlns:w15="http://schemas.microsoft.com/office/word/2012/wordml" xmlns:w16se="http://schemas.microsoft.com/office/word/2015/wordml/symex" xmlns:wpg="http://schemas.microsoft.com/office/word/2010/wordprocessingGroup" xmlns:wpi="http://schemas.microsoft.com/office/word/2010/wordprocessingInk" xmlns:wne="http://schemas.microsoft.com/office/word/2006/wordml" xmlns:wps="http://schemas.microsoft.com/office/word/2010/wordprocessingShape" mc:Ignorable="w14 w15 w16se wp14">
+  <w:abstractNum w:abstractNumId="0" w15:restartNumberingAfterBreak="0">
+    <w:nsid w:val="04126270"/>
+    <w:multiLevelType w:val="hybridMultilevel"/>
+    <w:tmpl w:val="C98C8268"/>
+    <w:lvl w:ilvl="0" w:tplc="0409000F">
+      <w:start w:val="1"/>
+      <w:numFmt w:val="decimal"/>
+      <w:lvlText w:val="%1."/>
+      <w:lvlJc w:val="left"/>
+      <w:pPr>
+        <w:ind w:left="720" w:hanging="360"/>
+      </w:pPr>
+      <w:rPr>
+        <w:rFonts w:hint="default"/>
+      </w:rPr>
+    </w:lvl>
+    <w:lvl w:ilvl="1" w:tplc="04090019" w:tentative="1">
+      <w:start w:val="1"/>
+      <w:numFmt w:val="lowerLetter"/>
+      <w:lvlText w:val="%2."/>
+      <w:lvlJc w:val="left"/>
+      <w:pPr>
+        <w:ind w:left="1440" w:hanging="360"/>
+      </w:pPr>
+    </w:lvl>
+    <w:lvl w:ilvl="2" w:tplc="0409001B" w:tentative="1">
+      <w:start w:val="1"/>
+      <w:numFmt w:val="lowerRoman"/>
+      <w:lvlText w:val="%3."/>
+      <w:lvlJc w:val="right"/>
+      <w:pPr>
+        <w:ind w:left="2160" w:hanging="180"/>
+      </w:pPr>
+    </w:lvl>
+    <w:lvl w:ilvl="3" w:tplc="0409000F" w:tentative="1">
+      <w:start w:val="1"/>
+      <w:numFmt w:val="decimal"/>
+      <w:lvlText w:val="%4."/>
+      <w:lvlJc w:val="left"/>
+      <w:pPr>
+        <w:ind w:left="2880" w:hanging="360"/>
+      </w:pPr>
+    </w:lvl>
+    <w:lvl w:ilvl="4" w:tplc="04090019" w:tentative="1">
+      <w:start w:val="1"/>
+      <w:numFmt w:val="lowerLetter"/>
+      <w:lvlText w:val="%5."/>
+      <w:lvlJc w:val="left"/>
+      <w:pPr>
+        <w:ind w:left="3600" w:hanging="360"/>
+      </w:pPr>
+    </w:lvl>
+    <w:lvl w:ilvl="5" w:tplc="0409001B" w:tentative="1">
+      <w:start w:val="1"/>
+      <w:numFmt w:val="lowerRoman"/>
+      <w:lvlText w:val="%6."/>
+      <w:lvlJc w:val="right"/>
+      <w:pPr>
+        <w:ind w:left="4320" w:hanging="180"/>
+      </w:pPr>
+    </w:lvl>
+    <w:lvl w:ilvl="6" w:tplc="0409000F" w:tentative="1">
+      <w:start w:val="1"/>
+      <w:numFmt w:val="decimal"/>
+      <w:lvlText w:val="%7."/>
+      <w:lvlJc w:val="left"/>
+      <w:pPr>
+        <w:ind w:left="5040" w:hanging="360"/>
+      </w:pPr>
+    </w:lvl>
+    <w:lvl w:ilvl="7" w:tplc="04090019" w:tentative="1">
+      <w:start w:val="1"/>
+      <w:numFmt w:val="lowerLetter"/>
+      <w:lvlText w:val="%8."/>
+      <w:lvlJc w:val="left"/>
+      <w:pPr>
+        <w:ind w:left="5760" w:hanging="360"/>
+      </w:pPr>
+    </w:lvl>
+    <w:lvl w:ilvl="8" w:tplc="0409001B" w:tentative="1">
+      <w:start w:val="1"/>
+      <w:numFmt w:val="lowerRoman"/>
+      <w:lvlText w:val="%9."/>
+      <w:lvlJc w:val="right"/>
+      <w:pPr>
+        <w:ind w:left="6480" w:hanging="180"/>
+      </w:pPr>
+    </w:lvl>
+  </w:abstractNum>
+  <w:abstractNum w:abstractNumId="1" w15:restartNumberingAfterBreak="0">
+    <w:nsid w:val="252A65AF"/>
+    <w:multiLevelType w:val="hybridMultilevel"/>
+    <w:tmpl w:val="580C3A14"/>
+    <w:lvl w:ilvl="0" w:tplc="58FA0B0E">
+      <w:start w:val="1"/>
+      <w:numFmt w:val="lowerLetter"/>
+      <w:lvlText w:val="%1)"/>
+      <w:lvlJc w:val="left"/>
+      <w:pPr>
+        <w:ind w:left="1080" w:hanging="360"/>
+      </w:pPr>
+      <w:rPr>
+        <w:rFonts w:hint="default"/>
+      </w:rPr>
+    </w:lvl>
+    <w:lvl w:ilvl="1" w:tplc="04090019" w:tentative="1">
+      <w:start w:val="1"/>
+      <w:numFmt w:val="lowerLetter"/>
+      <w:lvlText w:val="%2."/>
+      <w:lvlJc w:val="left"/>
+      <w:pPr>
+        <w:ind w:left="1800" w:hanging="360"/>
+      </w:pPr>
+    </w:lvl>
+    <w:lvl w:ilvl="2" w:tplc="0409001B" w:tentative="1">
+      <w:start w:val="1"/>
+      <w:numFmt w:val="lowerRoman"/>
+      <w:lvlText w:val="%3."/>
+      <w:lvlJc w:val="right"/>
+      <w:pPr>
+        <w:ind w:left="2520" w:hanging="180"/>
+      </w:pPr>
+    </w:lvl>
+    <w:lvl w:ilvl="3" w:tplc="0409000F" w:tentative="1">
+      <w:start w:val="1"/>
+      <w:numFmt w:val="decimal"/>
+      <w:lvlText w:val="%4."/>
+      <w:lvlJc w:val="left"/>
+      <w:pPr>
+        <w:ind w:left="3240" w:hanging="360"/>
+      </w:pPr>
+    </w:lvl>
+    <w:lvl w:ilvl="4" w:tplc="04090019" w:tentative="1">
+      <w:start w:val="1"/>
+      <w:numFmt w:val="lowerLetter"/>
+      <w:lvlText w:val="%5."/>
+      <w:lvlJc w:val="left"/>
+      <w:pPr>
+        <w:ind w:left="3960" w:hanging="360"/>
+      </w:pPr>
+    </w:lvl>
+    <w:lvl w:ilvl="5" w:tplc="0409001B" w:tentative="1">
+      <w:start w:val="1"/>
+      <w:numFmt w:val="lowerRoman"/>
+      <w:lvlText w:val="%6."/>
+      <w:lvlJc w:val="right"/>
+      <w:pPr>
+        <w:ind w:left="4680" w:hanging="180"/>
+      </w:pPr>
+    </w:lvl>
+    <w:lvl w:ilvl="6" w:tplc="0409000F" w:tentative="1">
+      <w:start w:val="1"/>
+      <w:numFmt w:val="decimal"/>
+      <w:lvlText w:val="%7."/>
+      <w:lvlJc w:val="left"/>
+      <w:pPr>
+        <w:ind w:left="5400" w:hanging="360"/>
+      </w:pPr>
+    </w:lvl>
+    <w:lvl w:ilvl="7" w:tplc="04090019" w:tentative="1">
+      <w:start w:val="1"/>
+      <w:numFmt w:val="lowerLetter"/>
+      <w:lvlText w:val="%8."/>
+      <w:lvlJc w:val="left"/>
+      <w:pPr>
+        <w:ind w:left="6120" w:hanging="360"/>
+      </w:pPr>
+    </w:lvl>
+    <w:lvl w:ilvl="8" w:tplc="0409001B" w:tentative="1">
+      <w:start w:val="1"/>
+      <w:numFmt w:val="lowerRoman"/>
+      <w:lvlText w:val="%9."/>
+      <w:lvlJc w:val="right"/>
+      <w:pPr>
+        <w:ind w:left="6840" w:hanging="180"/>
+      </w:pPr>
+    </w:lvl>
+  </w:abstractNum>
+  <w:abstractNum w:abstractNumId="2" w15:restartNumberingAfterBreak="0">
+    <w:nsid w:val="3F22329E"/>
+    <w:multiLevelType w:val="hybridMultilevel"/>
+    <w:tmpl w:val="E3188FDA"/>
+    <w:lvl w:ilvl="0" w:tplc="0409000F">
+      <w:start w:val="1"/>
+      <w:numFmt w:val="decimal"/>
+      <w:lvlText w:val="%1."/>
+      <w:lvlJc w:val="left"/>
+      <w:pPr>
+        <w:ind w:left="720" w:hanging="360"/>
+      </w:pPr>
+      <w:rPr>
+        <w:rFonts w:hint="default"/>
+      </w:rPr>
+    </w:lvl>
+    <w:lvl w:ilvl="1" w:tplc="04090019" w:tentative="1">
+      <w:start w:val="1"/>
+      <w:numFmt w:val="lowerLetter"/>
+      <w:lvlText w:val="%2."/>
+      <w:lvlJc w:val="left"/>
+      <w:pPr>
+        <w:ind w:left="1440" w:hanging="360"/>
+      </w:pPr>
+    </w:lvl>
+    <w:lvl w:ilvl="2" w:tplc="0409001B" w:tentative="1">
+      <w:start w:val="1"/>
+      <w:numFmt w:val="lowerRoman"/>
+      <w:lvlText w:val="%3."/>
+      <w:lvlJc w:val="right"/>
+      <w:pPr>
+        <w:ind w:left="2160" w:hanging="180"/>
+      </w:pPr>
+    </w:lvl>
+    <w:lvl w:ilvl="3" w:tplc="0409000F" w:tentative="1">
+      <w:start w:val="1"/>
+      <w:numFmt w:val="decimal"/>
+      <w:lvlText w:val="%4."/>
+      <w:lvlJc w:val="left"/>
+      <w:pPr>
+        <w:ind w:left="2880" w:hanging="360"/>
+      </w:pPr>
+    </w:lvl>
+    <w:lvl w:ilvl="4" w:tplc="04090019" w:tentative="1">
+      <w:start w:val="1"/>
+      <w:numFmt w:val="lowerLetter"/>
+      <w:lvlText w:val="%5."/>
+      <w:lvlJc w:val="left"/>
+      <w:pPr>
+        <w:ind w:left="3600" w:hanging="360"/>
+      </w:pPr>
+    </w:lvl>
+    <w:lvl w:ilvl="5" w:tplc="0409001B" w:tentative="1">
+      <w:start w:val="1"/>
+      <w:numFmt w:val="lowerRoman"/>
+      <w:lvlText w:val="%6."/>
+      <w:lvlJc w:val="right"/>
+      <w:pPr>
+        <w:ind w:left="4320" w:hanging="180"/>
+      </w:pPr>
+    </w:lvl>
+    <w:lvl w:ilvl="6" w:tplc="0409000F" w:tentative="1">
+      <w:start w:val="1"/>
+      <w:numFmt w:val="decimal"/>
+      <w:lvlText w:val="%7."/>
+      <w:lvlJc w:val="left"/>
+      <w:pPr>
+        <w:ind w:left="5040" w:hanging="360"/>
+      </w:pPr>
+    </w:lvl>
+    <w:lvl w:ilvl="7" w:tplc="04090019" w:tentative="1">
+      <w:start w:val="1"/>
+      <w:numFmt w:val="lowerLetter"/>
+      <w:lvlText w:val="%8."/>
+      <w:lvlJc w:val="left"/>
+      <w:pPr>
+        <w:ind w:left="5760" w:hanging="360"/>
+      </w:pPr>
+    </w:lvl>
+    <w:lvl w:ilvl="8" w:tplc="0409001B" w:tentative="1">
+      <w:start w:val="1"/>
+      <w:numFmt w:val="lowerRoman"/>
+      <w:lvlText w:val="%9."/>
+      <w:lvlJc w:val="right"/>
+      <w:pPr>
+        <w:ind w:left="6480" w:hanging="180"/>
+      </w:pPr>
+    </w:lvl>
+  </w:abstractNum>
+  <w:abstractNum w:abstractNumId="3" w15:restartNumberingAfterBreak="0">
+    <w:nsid w:val="4872733F"/>
+    <w:multiLevelType w:val="hybridMultilevel"/>
+    <w:tmpl w:val="3D3EFB1A"/>
+    <w:lvl w:ilvl="0" w:tplc="0409000F">
+      <w:start w:val="1"/>
+      <w:numFmt w:val="decimal"/>
+      <w:lvlText w:val="%1."/>
+      <w:lvlJc w:val="left"/>
+      <w:pPr>
+        <w:ind w:left="720" w:hanging="360"/>
+      </w:pPr>
+      <w:rPr>
+        <w:rFonts w:hint="default"/>
+      </w:rPr>
+    </w:lvl>
+    <w:lvl w:ilvl="1" w:tplc="04090019" w:tentative="1">
+      <w:start w:val="1"/>
+      <w:numFmt w:val="lowerLetter"/>
+      <w:lvlText w:val="%2."/>
+      <w:lvlJc w:val="left"/>
+      <w:pPr>
+        <w:ind w:left="1440" w:hanging="360"/>
+      </w:pPr>
+    </w:lvl>
+    <w:lvl w:ilvl="2" w:tplc="0409001B" w:tentative="1">
+      <w:start w:val="1"/>
+      <w:numFmt w:val="lowerRoman"/>
+      <w:lvlText w:val="%3."/>
+      <w:lvlJc w:val="right"/>
+      <w:pPr>
+        <w:ind w:left="2160" w:hanging="180"/>
+      </w:pPr>
+    </w:lvl>
+    <w:lvl w:ilvl="3" w:tplc="0409000F" w:tentative="1">
+      <w:start w:val="1"/>
+      <w:numFmt w:val="decimal"/>
+      <w:lvlText w:val="%4."/>
+      <w:lvlJc w:val="left"/>
+      <w:pPr>
+        <w:ind w:left="2880" w:hanging="360"/>
+      </w:pPr>
+    </w:lvl>
+    <w:lvl w:ilvl="4" w:tplc="04090019" w:tentative="1">
+      <w:start w:val="1"/>
+      <w:numFmt w:val="lowerLetter"/>
+      <w:lvlText w:val="%5."/>
+      <w:lvlJc w:val="left"/>
+      <w:pPr>
+        <w:ind w:left="3600" w:hanging="360"/>
+      </w:pPr>
+    </w:lvl>
+    <w:lvl w:ilvl="5" w:tplc="0409001B" w:tentative="1">
+      <w:start w:val="1"/>
+      <w:numFmt w:val="lowerRoman"/>
+      <w:lvlText w:val="%6."/>
+      <w:lvlJc w:val="right"/>
+      <w:pPr>
+        <w:ind w:left="4320" w:hanging="180"/>
+      </w:pPr>
+    </w:lvl>
+    <w:lvl w:ilvl="6" w:tplc="0409000F" w:tentative="1">
+      <w:start w:val="1"/>
+      <w:numFmt w:val="decimal"/>
+      <w:lvlText w:val="%7."/>
+      <w:lvlJc w:val="left"/>
+      <w:pPr>
+        <w:ind w:left="5040" w:hanging="360"/>
+      </w:pPr>
+    </w:lvl>
+    <w:lvl w:ilvl="7" w:tplc="04090019" w:tentative="1">
+      <w:start w:val="1"/>
+      <w:numFmt w:val="lowerLetter"/>
+      <w:lvlText w:val="%8."/>
+      <w:lvlJc w:val="left"/>
+      <w:pPr>
+        <w:ind w:left="5760" w:hanging="360"/>
+      </w:pPr>
+    </w:lvl>
+    <w:lvl w:ilvl="8" w:tplc="0409001B" w:tentative="1">
+      <w:start w:val="1"/>
+      <w:numFmt w:val="lowerRoman"/>
+      <w:lvlText w:val="%9."/>
+      <w:lvlJc w:val="right"/>
+      <w:pPr>
+        <w:ind w:left="6480" w:hanging="180"/>
+      </w:pPr>
+    </w:lvl>
+  </w:abstractNum>
+  <w:abstractNum w:abstractNumId="4" w15:restartNumberingAfterBreak="0">
+    <w:nsid w:val="5E203647"/>
+    <w:multiLevelType w:val="hybridMultilevel"/>
+    <w:tmpl w:val="7E0AD7A0"/>
+    <w:lvl w:ilvl="0" w:tplc="0409000F">
+      <w:start w:val="1"/>
+      <w:numFmt w:val="decimal"/>
+      <w:lvlText w:val="%1."/>
+      <w:lvlJc w:val="left"/>
+      <w:pPr>
+        <w:ind w:left="720" w:hanging="360"/>
+      </w:pPr>
+      <w:rPr>
+        <w:rFonts w:hint="default"/>
+      </w:rPr>
+    </w:lvl>
+    <w:lvl w:ilvl="1" w:tplc="04090019" w:tentative="1">
+      <w:start w:val="1"/>
+      <w:numFmt w:val="lowerLetter"/>
+      <w:lvlText w:val="%2."/>
+      <w:lvlJc w:val="left"/>
+      <w:pPr>
+        <w:ind w:left="1440" w:hanging="360"/>
+      </w:pPr>
+    </w:lvl>
+    <w:lvl w:ilvl="2" w:tplc="0409001B" w:tentative="1">
+      <w:start w:val="1"/>
+      <w:numFmt w:val="lowerRoman"/>
+      <w:lvlText w:val="%3."/>
+      <w:lvlJc w:val="right"/>
+      <w:pPr>
+        <w:ind w:left="2160" w:hanging="180"/>
+      </w:pPr>
+    </w:lvl>
+    <w:lvl w:ilvl="3" w:tplc="0409000F" w:tentative="1">
+      <w:start w:val="1"/>
+      <w:numFmt w:val="decimal"/>
+      <w:lvlText w:val="%4."/>
+      <w:lvlJc w:val="left"/>
+      <w:pPr>
+        <w:ind w:left="2880" w:hanging="360"/>
+      </w:pPr>
+    </w:lvl>
+    <w:lvl w:ilvl="4" w:tplc="04090019" w:tentative="1">
+      <w:start w:val="1"/>
+      <w:numFmt w:val="lowerLetter"/>
+      <w:lvlText w:val="%5."/>
+      <w:lvlJc w:val="left"/>
+      <w:pPr>
+        <w:ind w:left="3600" w:hanging="360"/>
+      </w:pPr>
+    </w:lvl>
+    <w:lvl w:ilvl="5" w:tplc="0409001B" w:tentative="1">
+      <w:start w:val="1"/>
+      <w:numFmt w:val="lowerRoman"/>
+      <w:lvlText w:val="%6."/>
+      <w:lvlJc w:val="right"/>
+      <w:pPr>
+        <w:ind w:left="4320" w:hanging="180"/>
+      </w:pPr>
+    </w:lvl>
+    <w:lvl w:ilvl="6" w:tplc="0409000F" w:tentative="1">
+      <w:start w:val="1"/>
+      <w:numFmt w:val="decimal"/>
+      <w:lvlText w:val="%7."/>
+      <w:lvlJc w:val="left"/>
+      <w:pPr>
+        <w:ind w:left="5040" w:hanging="360"/>
+      </w:pPr>
+    </w:lvl>
+    <w:lvl w:ilvl="7" w:tplc="04090019" w:tentative="1">
+      <w:start w:val="1"/>
+      <w:numFmt w:val="lowerLetter"/>
+      <w:lvlText w:val="%8."/>
+      <w:lvlJc w:val="left"/>
+      <w:pPr>
+        <w:ind w:left="5760" w:hanging="360"/>
+      </w:pPr>
+    </w:lvl>
+    <w:lvl w:ilvl="8" w:tplc="0409001B" w:tentative="1">
+      <w:start w:val="1"/>
+      <w:numFmt w:val="lowerRoman"/>
+      <w:lvlText w:val="%9."/>
+      <w:lvlJc w:val="right"/>
+      <w:pPr>
+        <w:ind w:left="6480" w:hanging="180"/>
+      </w:pPr>
+    </w:lvl>
+  </w:abstractNum>
+  <w:num w:numId="1">
+    <w:abstractNumId w:val="4"/>
+  </w:num>
+  <w:num w:numId="2">
+    <w:abstractNumId w:val="1"/>
+  </w:num>
+  <w:num w:numId="3">
+    <w:abstractNumId w:val="2"/>
+  </w:num>
+  <w:num w:numId="4">
+    <w:abstractNumId w:val="3"/>
+  </w:num>
+  <w:num w:numId="5">
+    <w:abstractNumId w:val="0"/>
+  </w:num>
+</w:numbering>
 </file>
 
 <file path=word/styles.xml><?xml version="1.0" encoding="utf-8"?>
@@ -438,7 +3024,6 @@
   <w:style w:type="character" w:default="1" w:styleId="DefaultParagraphFont">
     <w:name w:val="Default Paragraph Font"/>
     <w:uiPriority w:val="1"/>
-    <w:semiHidden/>
     <w:unhideWhenUsed/>
   </w:style>
   <w:style w:type="table" w:default="1" w:styleId="TableNormal">
@@ -461,6 +3046,17 @@
     <w:uiPriority w:val="99"/>
     <w:semiHidden/>
     <w:unhideWhenUsed/>
+  </w:style>
+  <w:style w:type="paragraph" w:styleId="ListParagraph">
+    <w:name w:val="List Paragraph"/>
+    <w:basedOn w:val="Normal"/>
+    <w:uiPriority w:val="34"/>
+    <w:qFormat/>
+    <w:rsid w:val="00464966"/>
+    <w:pPr>
+      <w:ind w:left="720"/>
+      <w:contextualSpacing/>
+    </w:pPr>
   </w:style>
 </w:styles>
 </file>

</xml_diff>